<commit_message>
adjust spacing between contacts to be 9
</commit_message>
<xml_diff>
--- a/Branches/2.0/src/Word/Blocks/Report_Company Note.docx
+++ b/Branches/2.0/src/Word/Blocks/Report_Company Note.docx
@@ -268,7 +268,27 @@
                       <w:color w:val="auto"/>
                       <w:sz w:val="22"/>
                     </w:rPr>
-                    <w:t xml:space="preserve"> (EGPm)</w:t>
+                    <w:t xml:space="preserve"> (</w:t>
+                  </w:r>
+                  <w:proofErr w:type="spellStart"/>
+                  <w:r>
+                    <w:rPr>
+                      <w:b/>
+                      <w:bCs/>
+                      <w:color w:val="auto"/>
+                      <w:sz w:val="22"/>
+                    </w:rPr>
+                    <w:t>EGPm</w:t>
+                  </w:r>
+                  <w:proofErr w:type="spellEnd"/>
+                  <w:r>
+                    <w:rPr>
+                      <w:b/>
+                      <w:bCs/>
+                      <w:color w:val="auto"/>
+                      <w:sz w:val="22"/>
+                    </w:rPr>
+                    <w:t>)</w:t>
                   </w:r>
                 </w:p>
               </w:tc>
@@ -1767,12 +1787,37 @@
                       <w:szCs w:val="21"/>
                     </w:rPr>
                   </w:pPr>
+                  <w:proofErr w:type="spellStart"/>
                   <w:r>
                     <w:rPr>
                       <w:sz w:val="21"/>
                       <w:szCs w:val="21"/>
                     </w:rPr>
-                    <w:t>MCap (EGPm)</w:t>
+                    <w:t>MCap</w:t>
+                  </w:r>
+                  <w:proofErr w:type="spellEnd"/>
+                  <w:r>
+                    <w:rPr>
+                      <w:sz w:val="21"/>
+                      <w:szCs w:val="21"/>
+                    </w:rPr>
+                    <w:t xml:space="preserve"> (</w:t>
+                  </w:r>
+                  <w:proofErr w:type="spellStart"/>
+                  <w:r>
+                    <w:rPr>
+                      <w:sz w:val="21"/>
+                      <w:szCs w:val="21"/>
+                    </w:rPr>
+                    <w:t>EGPm</w:t>
+                  </w:r>
+                  <w:proofErr w:type="spellEnd"/>
+                  <w:r>
+                    <w:rPr>
+                      <w:sz w:val="21"/>
+                      <w:szCs w:val="21"/>
+                    </w:rPr>
+                    <w:t>)</w:t>
                   </w:r>
                 </w:p>
               </w:tc>
@@ -1822,12 +1867,37 @@
                       <w:szCs w:val="21"/>
                     </w:rPr>
                   </w:pPr>
+                  <w:proofErr w:type="spellStart"/>
                   <w:r>
                     <w:rPr>
                       <w:sz w:val="21"/>
                       <w:szCs w:val="21"/>
                     </w:rPr>
-                    <w:t>MCap (USDm)</w:t>
+                    <w:t>MCap</w:t>
+                  </w:r>
+                  <w:proofErr w:type="spellEnd"/>
+                  <w:r>
+                    <w:rPr>
+                      <w:sz w:val="21"/>
+                      <w:szCs w:val="21"/>
+                    </w:rPr>
+                    <w:t xml:space="preserve"> (</w:t>
+                  </w:r>
+                  <w:proofErr w:type="spellStart"/>
+                  <w:r>
+                    <w:rPr>
+                      <w:sz w:val="21"/>
+                      <w:szCs w:val="21"/>
+                    </w:rPr>
+                    <w:t>USDm</w:t>
+                  </w:r>
+                  <w:proofErr w:type="spellEnd"/>
+                  <w:r>
+                    <w:rPr>
+                      <w:sz w:val="21"/>
+                      <w:szCs w:val="21"/>
+                    </w:rPr>
+                    <w:t>)</w:t>
                   </w:r>
                 </w:p>
               </w:tc>
@@ -1944,14 +2014,30 @@
                       <w:sz w:val="21"/>
                       <w:szCs w:val="21"/>
                     </w:rPr>
-                    <w:t xml:space="preserve"> (USD</w:t>
+                    <w:t xml:space="preserve"> (</w:t>
+                  </w:r>
+                  <w:proofErr w:type="spellStart"/>
+                  <w:r>
+                    <w:rPr>
+                      <w:sz w:val="21"/>
+                      <w:szCs w:val="21"/>
+                    </w:rPr>
+                    <w:t>USD</w:t>
                   </w:r>
                   <w:r>
                     <w:rPr>
                       <w:sz w:val="21"/>
                       <w:szCs w:val="21"/>
                     </w:rPr>
-                    <w:t>m)</w:t>
+                    <w:t>m</w:t>
+                  </w:r>
+                  <w:proofErr w:type="spellEnd"/>
+                  <w:r>
+                    <w:rPr>
+                      <w:sz w:val="21"/>
+                      <w:szCs w:val="21"/>
+                    </w:rPr>
+                    <w:t>)</w:t>
                   </w:r>
                 </w:p>
               </w:tc>
@@ -2333,6 +2419,7 @@
               <w:ind w:right="63"/>
               <w:jc w:val="right"/>
               <w:rPr>
+                <w:sz w:val="18"/>
                 <w:szCs w:val="18"/>
               </w:rPr>
             </w:pPr>
@@ -2398,6 +2485,7 @@
               <w:ind w:right="63"/>
               <w:jc w:val="right"/>
               <w:rPr>
+                <w:sz w:val="18"/>
                 <w:szCs w:val="18"/>
               </w:rPr>
             </w:pPr>
@@ -20288,9 +20376,9 @@
           <c:layoutTarget val="inner"/>
           <c:xMode val="edge"/>
           <c:yMode val="edge"/>
-          <c:x val="7.9780046505593949E-2"/>
-          <c:y val="2.2352598082102479E-2"/>
-          <c:w val="0.92490118577073566"/>
+          <c:x val="7.9780046505593963E-2"/>
+          <c:y val="2.2352598082102482E-2"/>
+          <c:w val="0.92490118577073555"/>
           <c:h val="0.65427634045744287"/>
         </c:manualLayout>
       </c:layout>
@@ -21591,10 +21679,10 @@
                   <c:v>1.9500000000000097</c:v>
                 </c:pt>
                 <c:pt idx="138">
-                  <c:v>1.7300000000000009</c:v>
+                  <c:v>1.7300000000000011</c:v>
                 </c:pt>
                 <c:pt idx="139">
-                  <c:v>1.9200000000000021</c:v>
+                  <c:v>1.9200000000000019</c:v>
                 </c:pt>
                 <c:pt idx="140">
                   <c:v>2</c:v>
@@ -23249,28 +23337,28 @@
                   <c:v>1.86</c:v>
                 </c:pt>
                 <c:pt idx="116">
-                  <c:v>1.7900000000000009</c:v>
+                  <c:v>1.7900000000000011</c:v>
                 </c:pt>
                 <c:pt idx="117">
                   <c:v>1.6600000000000001</c:v>
                 </c:pt>
                 <c:pt idx="118">
-                  <c:v>1.6900000000000106</c:v>
+                  <c:v>1.6900000000000108</c:v>
                 </c:pt>
                 <c:pt idx="119">
-                  <c:v>1.7800000000000009</c:v>
+                  <c:v>1.7800000000000011</c:v>
                 </c:pt>
                 <c:pt idx="120">
-                  <c:v>1.7900000000000009</c:v>
+                  <c:v>1.7900000000000011</c:v>
                 </c:pt>
                 <c:pt idx="121">
-                  <c:v>1.7400000000000009</c:v>
+                  <c:v>1.7400000000000011</c:v>
                 </c:pt>
                 <c:pt idx="122">
                   <c:v>1.84</c:v>
                 </c:pt>
                 <c:pt idx="123">
-                  <c:v>1.9000000000000001</c:v>
+                  <c:v>1.9</c:v>
                 </c:pt>
                 <c:pt idx="124">
                   <c:v>1.9500000000000097</c:v>
@@ -23300,7 +23388,7 @@
                   <c:v>1.82</c:v>
                 </c:pt>
                 <c:pt idx="133">
-                  <c:v>1.7400000000000009</c:v>
+                  <c:v>1.7400000000000011</c:v>
                 </c:pt>
                 <c:pt idx="134">
                   <c:v>1.6</c:v>
@@ -23357,10 +23445,10 @@
                   <c:v>1.6700000000000021</c:v>
                 </c:pt>
                 <c:pt idx="152">
-                  <c:v>1.6900000000000106</c:v>
+                  <c:v>1.6900000000000108</c:v>
                 </c:pt>
                 <c:pt idx="153">
-                  <c:v>1.6900000000000106</c:v>
+                  <c:v>1.6900000000000108</c:v>
                 </c:pt>
                 <c:pt idx="154">
                   <c:v>1.6400000000000001</c:v>
@@ -23381,34 +23469,34 @@
                   <c:v>1.6600000000000001</c:v>
                 </c:pt>
                 <c:pt idx="160">
-                  <c:v>1.7100000000000009</c:v>
+                  <c:v>1.7100000000000011</c:v>
                 </c:pt>
                 <c:pt idx="161">
-                  <c:v>1.7500000000000009</c:v>
+                  <c:v>1.7500000000000011</c:v>
                 </c:pt>
                 <c:pt idx="162">
-                  <c:v>1.7800000000000009</c:v>
+                  <c:v>1.7800000000000011</c:v>
                 </c:pt>
                 <c:pt idx="163">
-                  <c:v>1.7900000000000009</c:v>
+                  <c:v>1.7900000000000011</c:v>
                 </c:pt>
                 <c:pt idx="164">
-                  <c:v>1.7900000000000009</c:v>
+                  <c:v>1.7900000000000011</c:v>
                 </c:pt>
                 <c:pt idx="165">
-                  <c:v>1.7600000000000009</c:v>
+                  <c:v>1.7600000000000011</c:v>
                 </c:pt>
                 <c:pt idx="166">
-                  <c:v>1.7600000000000009</c:v>
+                  <c:v>1.7600000000000011</c:v>
                 </c:pt>
                 <c:pt idx="167">
-                  <c:v>1.7400000000000009</c:v>
+                  <c:v>1.7400000000000011</c:v>
                 </c:pt>
                 <c:pt idx="168">
-                  <c:v>1.7100000000000009</c:v>
+                  <c:v>1.7100000000000011</c:v>
                 </c:pt>
                 <c:pt idx="169">
-                  <c:v>1.7000000000000008</c:v>
+                  <c:v>1.7000000000000011</c:v>
                 </c:pt>
                 <c:pt idx="170">
                   <c:v>1.6500000000000001</c:v>
@@ -23576,19 +23664,19 @@
                   <c:v>1.6300000000000001</c:v>
                 </c:pt>
                 <c:pt idx="225">
-                  <c:v>1.7200000000000009</c:v>
+                  <c:v>1.7200000000000011</c:v>
                 </c:pt>
                 <c:pt idx="226">
-                  <c:v>1.7600000000000009</c:v>
+                  <c:v>1.7600000000000011</c:v>
                 </c:pt>
                 <c:pt idx="227">
                   <c:v>1.8</c:v>
                 </c:pt>
                 <c:pt idx="228">
-                  <c:v>1.7800000000000009</c:v>
+                  <c:v>1.7800000000000011</c:v>
                 </c:pt>
                 <c:pt idx="229">
-                  <c:v>1.7900000000000009</c:v>
+                  <c:v>1.7900000000000011</c:v>
                 </c:pt>
                 <c:pt idx="230">
                   <c:v>1.86</c:v>
@@ -23600,7 +23688,7 @@
                   <c:v>1.8</c:v>
                 </c:pt>
                 <c:pt idx="233">
-                  <c:v>1.7800000000000009</c:v>
+                  <c:v>1.7800000000000011</c:v>
                 </c:pt>
                 <c:pt idx="234">
                   <c:v>1.84</c:v>
@@ -23627,7 +23715,7 @@
                   <c:v>1.86</c:v>
                 </c:pt>
                 <c:pt idx="242">
-                  <c:v>1.9000000000000001</c:v>
+                  <c:v>1.9</c:v>
                 </c:pt>
                 <c:pt idx="243">
                   <c:v>1.8900000000000001</c:v>
@@ -23636,7 +23724,7 @@
                   <c:v>1.8800000000000001</c:v>
                 </c:pt>
                 <c:pt idx="245">
-                  <c:v>1.9100000000000001</c:v>
+                  <c:v>1.91</c:v>
                 </c:pt>
                 <c:pt idx="246">
                   <c:v>1.9300000000000097</c:v>
@@ -23745,11 +23833,11 @@
           </c:val>
         </c:ser>
         <c:marker val="1"/>
-        <c:axId val="106635648"/>
-        <c:axId val="106637184"/>
+        <c:axId val="68185472"/>
+        <c:axId val="32408704"/>
       </c:lineChart>
       <c:dateAx>
-        <c:axId val="106635648"/>
+        <c:axId val="68185472"/>
         <c:scaling>
           <c:orientation val="minMax"/>
         </c:scaling>
@@ -23774,7 +23862,7 @@
             <a:endParaRPr lang="en-US"/>
           </a:p>
         </c:txPr>
-        <c:crossAx val="106637184"/>
+        <c:crossAx val="32408704"/>
         <c:crossesAt val="0.30000000000000032"/>
         <c:auto val="1"/>
         <c:lblOffset val="100"/>
@@ -23785,7 +23873,7 @@
         <c:minorTimeUnit val="days"/>
       </c:dateAx>
       <c:valAx>
-        <c:axId val="106637184"/>
+        <c:axId val="32408704"/>
         <c:scaling>
           <c:orientation val="minMax"/>
           <c:max val="7"/>
@@ -23821,7 +23909,7 @@
             <a:endParaRPr lang="en-US"/>
           </a:p>
         </c:txPr>
-        <c:crossAx val="106635648"/>
+        <c:crossAx val="68185472"/>
         <c:crosses val="autoZero"/>
         <c:crossBetween val="between"/>
         <c:majorUnit val="1"/>
@@ -23840,9 +23928,9 @@
         <c:manualLayout>
           <c:xMode val="edge"/>
           <c:yMode val="edge"/>
-          <c:x val="0.17352688455842688"/>
-          <c:y val="0.84224128233971562"/>
-          <c:w val="0.66784381002655202"/>
+          <c:x val="0.17352688455842694"/>
+          <c:y val="0.84224128233971574"/>
+          <c:w val="0.66784381002655224"/>
           <c:h val="0.14602459816489891"/>
         </c:manualLayout>
       </c:layout>
@@ -24396,7 +24484,7 @@
 </file>
 
 <file path=customXml/itemProps1.xml><?xml version="1.0" encoding="utf-8"?>
-<ds:datastoreItem xmlns:ds="http://schemas.openxmlformats.org/officeDocument/2006/customXml" ds:itemID="{1561F666-80CF-4264-A53C-0C4EA0C2DF14}">
+<ds:datastoreItem xmlns:ds="http://schemas.openxmlformats.org/officeDocument/2006/customXml" ds:itemID="{A460F44A-AA9C-42A7-9550-6760BEAB9273}">
   <ds:schemaRefs>
     <ds:schemaRef ds:uri="http://schemas.openxmlformats.org/officeDocument/2006/bibliography"/>
   </ds:schemaRefs>

</xml_diff>

<commit_message>
fix : The Key Indicator table on the first page, the title is aligned to the right and seems to be cut off. I think it just needs to be aligned to the left.
</commit_message>
<xml_diff>
--- a/Branches/2.0/src/Word/Blocks/Report_Company Note.docx
+++ b/Branches/2.0/src/Word/Blocks/Report_Company Note.docx
@@ -243,52 +243,13 @@
                 </w:tcPr>
                 <w:p>
                   <w:pPr>
-                    <w:pStyle w:val="iRTableHead"/>
-                    <w:spacing w:before="40" w:after="40"/>
-                    <w:rPr>
-                      <w:b/>
-                      <w:bCs/>
-                      <w:color w:val="auto"/>
-                      <w:sz w:val="22"/>
-                    </w:rPr>
+                    <w:pStyle w:val="iRKeyIndicatorsTableHead"/>
                   </w:pPr>
                   <w:r>
-                    <w:rPr>
-                      <w:b/>
-                      <w:bCs/>
-                      <w:color w:val="auto"/>
-                      <w:sz w:val="22"/>
-                    </w:rPr>
                     <w:t>Key Indicators</w:t>
                   </w:r>
                   <w:r>
-                    <w:rPr>
-                      <w:b/>
-                      <w:bCs/>
-                      <w:color w:val="auto"/>
-                      <w:sz w:val="22"/>
-                    </w:rPr>
-                    <w:t xml:space="preserve"> (</w:t>
-                  </w:r>
-                  <w:proofErr w:type="spellStart"/>
-                  <w:r>
-                    <w:rPr>
-                      <w:b/>
-                      <w:bCs/>
-                      <w:color w:val="auto"/>
-                      <w:sz w:val="22"/>
-                    </w:rPr>
-                    <w:t>EGPm</w:t>
-                  </w:r>
-                  <w:proofErr w:type="spellEnd"/>
-                  <w:r>
-                    <w:rPr>
-                      <w:b/>
-                      <w:bCs/>
-                      <w:color w:val="auto"/>
-                      <w:sz w:val="22"/>
-                    </w:rPr>
-                    <w:t>)</w:t>
+                    <w:t xml:space="preserve"> (EGPm)</w:t>
                   </w:r>
                 </w:p>
               </w:tc>
@@ -1787,37 +1748,12 @@
                       <w:szCs w:val="21"/>
                     </w:rPr>
                   </w:pPr>
-                  <w:proofErr w:type="spellStart"/>
                   <w:r>
                     <w:rPr>
                       <w:sz w:val="21"/>
                       <w:szCs w:val="21"/>
                     </w:rPr>
-                    <w:t>MCap</w:t>
-                  </w:r>
-                  <w:proofErr w:type="spellEnd"/>
-                  <w:r>
-                    <w:rPr>
-                      <w:sz w:val="21"/>
-                      <w:szCs w:val="21"/>
-                    </w:rPr>
-                    <w:t xml:space="preserve"> (</w:t>
-                  </w:r>
-                  <w:proofErr w:type="spellStart"/>
-                  <w:r>
-                    <w:rPr>
-                      <w:sz w:val="21"/>
-                      <w:szCs w:val="21"/>
-                    </w:rPr>
-                    <w:t>EGPm</w:t>
-                  </w:r>
-                  <w:proofErr w:type="spellEnd"/>
-                  <w:r>
-                    <w:rPr>
-                      <w:sz w:val="21"/>
-                      <w:szCs w:val="21"/>
-                    </w:rPr>
-                    <w:t>)</w:t>
+                    <w:t>MCap (EGPm)</w:t>
                   </w:r>
                 </w:p>
               </w:tc>
@@ -1867,37 +1803,12 @@
                       <w:szCs w:val="21"/>
                     </w:rPr>
                   </w:pPr>
-                  <w:proofErr w:type="spellStart"/>
                   <w:r>
                     <w:rPr>
                       <w:sz w:val="21"/>
                       <w:szCs w:val="21"/>
                     </w:rPr>
-                    <w:t>MCap</w:t>
-                  </w:r>
-                  <w:proofErr w:type="spellEnd"/>
-                  <w:r>
-                    <w:rPr>
-                      <w:sz w:val="21"/>
-                      <w:szCs w:val="21"/>
-                    </w:rPr>
-                    <w:t xml:space="preserve"> (</w:t>
-                  </w:r>
-                  <w:proofErr w:type="spellStart"/>
-                  <w:r>
-                    <w:rPr>
-                      <w:sz w:val="21"/>
-                      <w:szCs w:val="21"/>
-                    </w:rPr>
-                    <w:t>USDm</w:t>
-                  </w:r>
-                  <w:proofErr w:type="spellEnd"/>
-                  <w:r>
-                    <w:rPr>
-                      <w:sz w:val="21"/>
-                      <w:szCs w:val="21"/>
-                    </w:rPr>
-                    <w:t>)</w:t>
+                    <w:t>MCap (USDm)</w:t>
                   </w:r>
                 </w:p>
               </w:tc>
@@ -2014,30 +1925,14 @@
                       <w:sz w:val="21"/>
                       <w:szCs w:val="21"/>
                     </w:rPr>
-                    <w:t xml:space="preserve"> (</w:t>
-                  </w:r>
-                  <w:proofErr w:type="spellStart"/>
-                  <w:r>
-                    <w:rPr>
-                      <w:sz w:val="21"/>
-                      <w:szCs w:val="21"/>
-                    </w:rPr>
-                    <w:t>USD</w:t>
+                    <w:t xml:space="preserve"> (USD</w:t>
                   </w:r>
                   <w:r>
                     <w:rPr>
                       <w:sz w:val="21"/>
                       <w:szCs w:val="21"/>
                     </w:rPr>
-                    <w:t>m</w:t>
-                  </w:r>
-                  <w:proofErr w:type="spellEnd"/>
-                  <w:r>
-                    <w:rPr>
-                      <w:sz w:val="21"/>
-                      <w:szCs w:val="21"/>
-                    </w:rPr>
-                    <w:t>)</w:t>
+                    <w:t>m)</w:t>
                   </w:r>
                 </w:p>
               </w:tc>
@@ -20361,6 +20256,21 @@
       <w:bCs/>
     </w:rPr>
   </w:style>
+  <w:style w:type="paragraph" w:customStyle="1" w:styleId="iRKeyIndicatorsTableHead">
+    <w:name w:val="iR Key Indicators Table Head"/>
+    <w:basedOn w:val="iRTableHead"/>
+    <w:qFormat/>
+    <w:rsid w:val="008B4E5D"/>
+    <w:pPr>
+      <w:spacing w:before="40" w:after="40"/>
+    </w:pPr>
+    <w:rPr>
+      <w:b/>
+      <w:bCs/>
+      <w:color w:val="auto"/>
+      <w:sz w:val="22"/>
+    </w:rPr>
+  </w:style>
 </w:styles>
 </file>
 
@@ -20377,8 +20287,8 @@
           <c:xMode val="edge"/>
           <c:yMode val="edge"/>
           <c:x val="7.9780046505593963E-2"/>
-          <c:y val="2.2352598082102482E-2"/>
-          <c:w val="0.92490118577073555"/>
+          <c:y val="2.2352598082102479E-2"/>
+          <c:w val="0.92490118577073532"/>
           <c:h val="0.65427634045744287"/>
         </c:manualLayout>
       </c:layout>
@@ -21673,16 +21583,16 @@
                   <c:v>2.0099999999999998</c:v>
                 </c:pt>
                 <c:pt idx="136">
-                  <c:v>1.9500000000000097</c:v>
+                  <c:v>1.9500000000000102</c:v>
                 </c:pt>
                 <c:pt idx="137">
-                  <c:v>1.9500000000000097</c:v>
+                  <c:v>1.9500000000000102</c:v>
                 </c:pt>
                 <c:pt idx="138">
                   <c:v>1.7300000000000011</c:v>
                 </c:pt>
                 <c:pt idx="139">
-                  <c:v>1.9200000000000019</c:v>
+                  <c:v>1.9200000000000021</c:v>
                 </c:pt>
                 <c:pt idx="140">
                   <c:v>2</c:v>
@@ -23343,7 +23253,7 @@
                   <c:v>1.6600000000000001</c:v>
                 </c:pt>
                 <c:pt idx="118">
-                  <c:v>1.6900000000000108</c:v>
+                  <c:v>1.6900000000000113</c:v>
                 </c:pt>
                 <c:pt idx="119">
                   <c:v>1.7800000000000011</c:v>
@@ -23358,25 +23268,25 @@
                   <c:v>1.84</c:v>
                 </c:pt>
                 <c:pt idx="123">
-                  <c:v>1.9</c:v>
+                  <c:v>1.9000000000000001</c:v>
                 </c:pt>
                 <c:pt idx="124">
-                  <c:v>1.9500000000000097</c:v>
+                  <c:v>1.9500000000000102</c:v>
                 </c:pt>
                 <c:pt idx="125">
-                  <c:v>1.9700000000000097</c:v>
+                  <c:v>1.9700000000000102</c:v>
                 </c:pt>
                 <c:pt idx="126">
-                  <c:v>1.9400000000000097</c:v>
+                  <c:v>1.9400000000000102</c:v>
                 </c:pt>
                 <c:pt idx="127">
-                  <c:v>1.9400000000000097</c:v>
+                  <c:v>1.9400000000000102</c:v>
                 </c:pt>
                 <c:pt idx="128">
-                  <c:v>1.9900000000000109</c:v>
+                  <c:v>1.9900000000000113</c:v>
                 </c:pt>
                 <c:pt idx="129">
-                  <c:v>1.9800000000000109</c:v>
+                  <c:v>1.9800000000000113</c:v>
                 </c:pt>
                 <c:pt idx="130">
                   <c:v>1.8900000000000001</c:v>
@@ -23445,10 +23355,10 @@
                   <c:v>1.6700000000000021</c:v>
                 </c:pt>
                 <c:pt idx="152">
-                  <c:v>1.6900000000000108</c:v>
+                  <c:v>1.6900000000000113</c:v>
                 </c:pt>
                 <c:pt idx="153">
-                  <c:v>1.6900000000000108</c:v>
+                  <c:v>1.6900000000000113</c:v>
                 </c:pt>
                 <c:pt idx="154">
                   <c:v>1.6400000000000001</c:v>
@@ -23715,7 +23625,7 @@
                   <c:v>1.86</c:v>
                 </c:pt>
                 <c:pt idx="242">
-                  <c:v>1.9</c:v>
+                  <c:v>1.9000000000000001</c:v>
                 </c:pt>
                 <c:pt idx="243">
                   <c:v>1.8900000000000001</c:v>
@@ -23724,13 +23634,13 @@
                   <c:v>1.8800000000000001</c:v>
                 </c:pt>
                 <c:pt idx="245">
-                  <c:v>1.91</c:v>
+                  <c:v>1.9100000000000001</c:v>
                 </c:pt>
                 <c:pt idx="246">
-                  <c:v>1.9300000000000097</c:v>
+                  <c:v>1.9300000000000102</c:v>
                 </c:pt>
                 <c:pt idx="247">
-                  <c:v>1.9900000000000109</c:v>
+                  <c:v>1.9900000000000113</c:v>
                 </c:pt>
                 <c:pt idx="248">
                   <c:v>2.08</c:v>
@@ -23833,11 +23743,11 @@
           </c:val>
         </c:ser>
         <c:marker val="1"/>
-        <c:axId val="68185472"/>
-        <c:axId val="32408704"/>
+        <c:axId val="104191104"/>
+        <c:axId val="104192640"/>
       </c:lineChart>
       <c:dateAx>
-        <c:axId val="68185472"/>
+        <c:axId val="104191104"/>
         <c:scaling>
           <c:orientation val="minMax"/>
         </c:scaling>
@@ -23862,7 +23772,7 @@
             <a:endParaRPr lang="en-US"/>
           </a:p>
         </c:txPr>
-        <c:crossAx val="32408704"/>
+        <c:crossAx val="104192640"/>
         <c:crossesAt val="0.30000000000000032"/>
         <c:auto val="1"/>
         <c:lblOffset val="100"/>
@@ -23873,7 +23783,7 @@
         <c:minorTimeUnit val="days"/>
       </c:dateAx>
       <c:valAx>
-        <c:axId val="32408704"/>
+        <c:axId val="104192640"/>
         <c:scaling>
           <c:orientation val="minMax"/>
           <c:max val="7"/>
@@ -23909,7 +23819,7 @@
             <a:endParaRPr lang="en-US"/>
           </a:p>
         </c:txPr>
-        <c:crossAx val="68185472"/>
+        <c:crossAx val="104191104"/>
         <c:crosses val="autoZero"/>
         <c:crossBetween val="between"/>
         <c:majorUnit val="1"/>
@@ -23928,9 +23838,9 @@
         <c:manualLayout>
           <c:xMode val="edge"/>
           <c:yMode val="edge"/>
-          <c:x val="0.17352688455842694"/>
-          <c:y val="0.84224128233971574"/>
-          <c:w val="0.66784381002655224"/>
+          <c:x val="0.17352688455842699"/>
+          <c:y val="0.84224128233971596"/>
+          <c:w val="0.6678438100265528"/>
           <c:h val="0.14602459816489891"/>
         </c:manualLayout>
       </c:layout>
@@ -24484,7 +24394,7 @@
 </file>
 
 <file path=customXml/itemProps1.xml><?xml version="1.0" encoding="utf-8"?>
-<ds:datastoreItem xmlns:ds="http://schemas.openxmlformats.org/officeDocument/2006/customXml" ds:itemID="{A460F44A-AA9C-42A7-9550-6760BEAB9273}">
+<ds:datastoreItem xmlns:ds="http://schemas.openxmlformats.org/officeDocument/2006/customXml" ds:itemID="{8E9C981F-55BB-4FAF-9A1D-E67D4D72BC6E}">
   <ds:schemaRefs>
     <ds:schemaRef ds:uri="http://schemas.openxmlformats.org/officeDocument/2006/bibliography"/>
   </ds:schemaRefs>

</xml_diff>